<commit_message>
Cập nhật nội dung: README, Quarto file, Word file, de cương
</commit_message>
<xml_diff>
--- a/bs_loan_quarto_output.docx
+++ b/bs_loan_quarto_output.docx
@@ -39,10 +39,10 @@
         <w:pStyle w:val="BodyText"/>
       </w:pPr>
       <w:r>
-        <w:t xml:space="preserve">TP Hồ Chí Minh: 08:22 chiều, THỨ 3, NGÀY 20 THÁNG 5 NĂM 2025</w:t>
+        <w:t xml:space="preserve">TP Hồ Chí Minh: 02:49 chiều, THỨ 4, NGÀY 21 THÁNG 5 NĂM 2025</w:t>
       </w:r>
     </w:p>
-    <w:bookmarkStart w:id="22" w:name="mã-lệnh"/>
+    <w:bookmarkStart w:id="23" w:name="mã-lệnh"/>
     <w:p>
       <w:pPr>
         <w:pStyle w:val="Heading1"/>
@@ -54,6 +54,26 @@
     <w:p>
       <w:pPr>
         <w:pStyle w:val="FirstParagraph"/>
+      </w:pPr>
+      <w:r>
+        <w:t xml:space="preserve">2105 mac khoa cao cấp làm việc branch liem_feature</w:t>
+      </w:r>
+      <w:r>
+        <w:t xml:space="preserve"> </w:t>
+      </w:r>
+      <w:r>
+        <w:t xml:space="preserve">-sửa lần 2 tại sao không pull request (đã xử lý)</w:t>
+      </w:r>
+      <w:r>
+        <w:t xml:space="preserve"> </w:t>
+      </w:r>
+      <w:r>
+        <w:t xml:space="preserve">- own room liem feature</w:t>
+      </w:r>
+    </w:p>
+    <w:p>
+      <w:pPr>
+        <w:pStyle w:val="BodyText"/>
       </w:pPr>
       <w:r>
         <w:t xml:space="preserve">Dữ liệu</w:t>
@@ -8314,13 +8334,22 @@
       </w:r>
     </w:p>
     <w:bookmarkEnd w:id="20"/>
-    <w:bookmarkStart w:id="21" w:name="đặc-điểm-mmse"/>
+    <w:bookmarkStart w:id="22" w:name="đặc-điểm-mmse"/>
     <w:p>
       <w:pPr>
         <w:pStyle w:val="Heading2"/>
       </w:pPr>
       <w:r>
         <w:t xml:space="preserve">Đặc điểm MMSE</w:t>
+      </w:r>
+    </w:p>
+    <w:bookmarkStart w:id="21" w:name="đặc-điểm-phân-chia-fast"/>
+    <w:p>
+      <w:pPr>
+        <w:pStyle w:val="Heading3"/>
+      </w:pPr>
+      <w:r>
+        <w:t xml:space="preserve">Đặc điểm phân chia FAST</w:t>
       </w:r>
     </w:p>
     <w:p>
@@ -8422,7 +8451,8 @@
     </w:p>
     <w:bookmarkEnd w:id="21"/>
     <w:bookmarkEnd w:id="22"/>
-    <w:bookmarkStart w:id="23" w:name="tổng-quang-tài-liệu"/>
+    <w:bookmarkEnd w:id="23"/>
+    <w:bookmarkStart w:id="24" w:name="tổng-quang-tài-liệu"/>
     <w:p>
       <w:pPr>
         <w:pStyle w:val="Heading1"/>
@@ -8547,8 +8577,8 @@
         <w:t xml:space="preserve">Người bệnh sa sút trí tuệ và người chăm sóc người bệnh sa sút trí tuệ đang điều trị ngoại trú tại Đơn vị Trí nhớ và Sa sút trí tuệ tại Bệnh viện Đại học Y Dược Thành phố Hồ Chí Minh và Bệnh viện 30-4 từ 11/2024 - 06/2025.</w:t>
       </w:r>
     </w:p>
-    <w:bookmarkEnd w:id="23"/>
-    <w:bookmarkStart w:id="32" w:name="kết-quả-nghiên-cứu"/>
+    <w:bookmarkEnd w:id="24"/>
+    <w:bookmarkStart w:id="34" w:name="kết-quả-nghiên-cứu"/>
     <w:p>
       <w:pPr>
         <w:pStyle w:val="Heading1"/>
@@ -8557,7 +8587,7 @@
         <w:t xml:space="preserve">KẾT QUẢ NGHIÊN CỨU</w:t>
       </w:r>
     </w:p>
-    <w:bookmarkStart w:id="25" w:name="đặc-điểm-nhân-khẩu-người-bệnh-1"/>
+    <w:bookmarkStart w:id="26" w:name="đặc-điểm-nhân-khẩu-người-bệnh-1"/>
     <w:p>
       <w:pPr>
         <w:pStyle w:val="Heading2"/>
@@ -9906,7 +9936,7 @@
         </w:tc>
       </w:tr>
     </w:tbl>
-    <w:bookmarkStart w:id="24" w:name="X464444719254be0a6b2db9960fe188c2be7a1ab"/>
+    <w:bookmarkStart w:id="25" w:name="X464444719254be0a6b2db9960fe188c2be7a1ab"/>
     <w:p>
       <w:pPr>
         <w:pStyle w:val="Heading5"/>
@@ -9925,9 +9955,9 @@
         <w:t xml:space="preserve">Tuổi trung bình là 69,1 ± 8,3, trung vị 68, nhỏ nhất 57, cao nhất 89, tứ phân vị từ 63,5 – 73,5. Giới tính gồm Nam: 11 (35,5%) và Nữ: 20 (64,5%).</w:t>
       </w:r>
     </w:p>
-    <w:bookmarkEnd w:id="24"/>
     <w:bookmarkEnd w:id="25"/>
-    <w:bookmarkStart w:id="31" w:name="đặc-điểm-mmse-1"/>
+    <w:bookmarkEnd w:id="26"/>
+    <w:bookmarkStart w:id="32" w:name="đặc-điểm-mmse-1"/>
     <w:p>
       <w:pPr>
         <w:pStyle w:val="Heading2"/>
@@ -11261,7 +11291,7 @@
         </w:tc>
       </w:tr>
     </w:tbl>
-    <w:bookmarkStart w:id="29" w:name="X45aba32f71309ea9f120c70ba0e0867ba655987"/>
+    <w:bookmarkStart w:id="30" w:name="X45aba32f71309ea9f120c70ba0e0867ba655987"/>
     <w:p>
       <w:pPr>
         <w:pStyle w:val="Heading5"/>
@@ -11517,18 +11547,18 @@
           <wp:inline>
             <wp:extent cx="4587290" cy="2834945"/>
             <wp:effectExtent b="0" l="0" r="0" t="0"/>
-            <wp:docPr descr="" title="" id="27" name="Picture"/>
+            <wp:docPr descr="" title="" id="28" name="Picture"/>
             <a:graphic>
               <a:graphicData uri="http://schemas.openxmlformats.org/drawingml/2006/picture">
                 <pic:pic>
                   <pic:nvPicPr>
-                    <pic:cNvPr descr="bs_loan_quarto_output_files/figure-docx/unnamed-chunk-9-1.png" id="28" name="Picture"/>
+                    <pic:cNvPr descr="bs_loan_quarto_output_files/figure-docx/unnamed-chunk-9-1.png" id="29" name="Picture"/>
                     <pic:cNvPicPr>
                       <a:picLocks noChangeArrowheads="1" noChangeAspect="1"/>
                     </pic:cNvPicPr>
                   </pic:nvPicPr>
                   <pic:blipFill>
-                    <a:blip r:embed="rId26"/>
+                    <a:blip r:embed="rId27"/>
                     <a:stretch>
                       <a:fillRect/>
                     </a:stretch>
@@ -11555,8 +11585,8 @@
         </w:drawing>
       </w:r>
     </w:p>
-    <w:bookmarkEnd w:id="29"/>
-    <w:bookmarkStart w:id="30" w:name="X35051a2322f040799611cf6cd22c111a1acc805"/>
+    <w:bookmarkEnd w:id="30"/>
+    <w:bookmarkStart w:id="31" w:name="X35051a2322f040799611cf6cd22c111a1acc805"/>
     <w:p>
       <w:pPr>
         <w:pStyle w:val="Heading5"/>
@@ -11575,19 +11605,29 @@
         <w:t xml:space="preserve">Điểm MMSE trung bình toàn bộ là 14,8 ± 7,6, trung vị 17, nhỏ nhất 0, lớn nhất 23, tứ phân vị từ 11,5 đến 20,5. Khi phân nhóm, điểm MMSE giảm dần từ nhẹ đến nặng theo kỳ vọng lâm sàng.</w:t>
       </w:r>
     </w:p>
-    <w:bookmarkEnd w:id="30"/>
     <w:bookmarkEnd w:id="31"/>
     <w:bookmarkEnd w:id="32"/>
-    <w:bookmarkStart w:id="81" w:name="bàn-luận"/>
+    <w:bookmarkStart w:id="33" w:name="đặc-điểm-fast"/>
     <w:p>
       <w:pPr>
+        <w:pStyle w:val="Heading2"/>
+      </w:pPr>
+      <w:r>
+        <w:t xml:space="preserve">Đặc điểm FAST</w:t>
+      </w:r>
+    </w:p>
+    <w:bookmarkEnd w:id="33"/>
+    <w:bookmarkEnd w:id="34"/>
+    <w:bookmarkStart w:id="85" w:name="bàn-luận"/>
+    <w:p>
+      <w:pPr>
         <w:pStyle w:val="Heading1"/>
       </w:pPr>
       <w:r>
         <w:t xml:space="preserve">BÀN LUẬN</w:t>
       </w:r>
     </w:p>
-    <w:bookmarkStart w:id="33" w:name="Xbc98334d05232a6fd61f787bb3f620a55d13222"/>
+    <w:bookmarkStart w:id="35" w:name="Xbc98334d05232a6fd61f787bb3f620a55d13222"/>
     <w:p>
       <w:pPr>
         <w:pStyle w:val="Heading5"/>
@@ -11606,8 +11646,8 @@
         <w:t xml:space="preserve">Người bệnh trong nghiên cứu có độ tuổi trung bình cao, với độ phân tán rõ giữa nhỏ nhất và cao nhất, phù hợp với đặc trưng nhóm sa sút trí tuệ. Giới tính phân bố rõ ràng giúp hỗ trợ đánh giá yếu tố nguy cơ theo giới.</w:t>
       </w:r>
     </w:p>
-    <w:bookmarkEnd w:id="33"/>
-    <w:bookmarkStart w:id="38" w:name="X6404e360204dd199cfa07251ec1fbc837261d49"/>
+    <w:bookmarkEnd w:id="35"/>
+    <w:bookmarkStart w:id="40" w:name="X6404e360204dd199cfa07251ec1fbc837261d49"/>
     <w:p>
       <w:pPr>
         <w:pStyle w:val="Heading2"/>
@@ -11650,7 +11690,7 @@
         <w:t xml:space="preserve">, vượt trội so với nam giới (35,5%). Những kết quả này phản ánh đặc điểm nhân khẩu học điển hình của nhóm bệnh sa sút trí tuệ (SSTT) tại nhiều khu vực trên thế giới.</w:t>
       </w:r>
     </w:p>
-    <w:bookmarkStart w:id="34" w:name="tuổi-cao-yếu-tố-nguy-cơ-hàng-đầu"/>
+    <w:bookmarkStart w:id="36" w:name="tuổi-cao-yếu-tố-nguy-cơ-hàng-đầu"/>
     <w:p>
       <w:pPr>
         <w:pStyle w:val="Heading3"/>
@@ -11702,8 +11742,8 @@
         <w:t xml:space="preserve">.</w:t>
       </w:r>
     </w:p>
-    <w:bookmarkEnd w:id="34"/>
-    <w:bookmarkStart w:id="35" w:name="phân-bố-giới-tính-ưu-thế-của-nữ-giới"/>
+    <w:bookmarkEnd w:id="36"/>
+    <w:bookmarkStart w:id="37" w:name="phân-bố-giới-tính-ưu-thế-của-nữ-giới"/>
     <w:p>
       <w:pPr>
         <w:pStyle w:val="Heading3"/>
@@ -11793,8 +11833,8 @@
         <w:t xml:space="preserve">.</w:t>
       </w:r>
     </w:p>
-    <w:bookmarkEnd w:id="35"/>
-    <w:bookmarkStart w:id="36" w:name="hàm-ý-lâm-sàng-và-quản-lý"/>
+    <w:bookmarkEnd w:id="37"/>
+    <w:bookmarkStart w:id="38" w:name="hàm-ý-lâm-sàng-và-quản-lý"/>
     <w:p>
       <w:pPr>
         <w:pStyle w:val="Heading3"/>
@@ -11841,8 +11881,8 @@
         <w:t xml:space="preserve">Ngoài ra, việc thu thập dữ liệu nhân khẩu học thường quy có ý nghĩa quan trọng trong hoạch định chính sách, đào tạo nhân lực và xây dựng hệ thống quản lý người bệnh SSTT tại Việt Nam.</w:t>
       </w:r>
     </w:p>
-    <w:bookmarkEnd w:id="36"/>
-    <w:bookmarkStart w:id="37" w:name="bàn-luận-mmse"/>
+    <w:bookmarkEnd w:id="38"/>
+    <w:bookmarkStart w:id="39" w:name="bàn-luận-mmse"/>
     <w:p>
       <w:pPr>
         <w:pStyle w:val="Heading3"/>
@@ -11869,9 +11909,9 @@
         <w:t xml:space="preserve">Việc phân nhóm MMSE giúp đánh giá tiến triển sa sút trí tuệ hiệu quả. Sự khác biệt điểm số giữa các nhóm được phản ánh rõ rệt qua bảng và biểu đồ. Kết quả này hỗ trợ chẩn đoán và theo dõi lâm sàng, đặc biệt khi kết hợp với các công cụ đánh giá nhận thức chuyên sâu hơn.</w:t>
       </w:r>
     </w:p>
-    <w:bookmarkEnd w:id="37"/>
-    <w:bookmarkEnd w:id="38"/>
-    <w:bookmarkStart w:id="43" w:name="bàn-luận-đặc-điểm-điểm-mmse"/>
+    <w:bookmarkEnd w:id="39"/>
+    <w:bookmarkEnd w:id="40"/>
+    <w:bookmarkStart w:id="46" w:name="bàn-luận-đặc-điểm-điểm-mmse"/>
     <w:p>
       <w:pPr>
         <w:pStyle w:val="Heading2"/>
@@ -11960,7 +12000,7 @@
         <w:t xml:space="preserve">].</w:t>
       </w:r>
     </w:p>
-    <w:bookmarkStart w:id="39" w:name="ý-nghĩa-mô-tả-thống-kê-mmse-theo-nhóm"/>
+    <w:bookmarkStart w:id="41" w:name="ý-nghĩa-mô-tả-thống-kê-mmse-theo-nhóm"/>
     <w:p>
       <w:pPr>
         <w:pStyle w:val="Heading3"/>
@@ -12107,8 +12147,8 @@
         <w:t xml:space="preserve">].</w:t>
       </w:r>
     </w:p>
-    <w:bookmarkEnd w:id="39"/>
-    <w:bookmarkStart w:id="40" w:name="giá-trị-chẩn-đoán-và-theo-dõi-của-mmse"/>
+    <w:bookmarkEnd w:id="41"/>
+    <w:bookmarkStart w:id="42" w:name="giá-trị-chẩn-đoán-và-theo-dõi-của-mmse"/>
     <w:p>
       <w:pPr>
         <w:pStyle w:val="Heading3"/>
@@ -12216,8 +12256,8 @@
         <w:t xml:space="preserve">].</w:t>
       </w:r>
     </w:p>
-    <w:bookmarkEnd w:id="40"/>
-    <w:bookmarkStart w:id="41" w:name="so-sánh-với-các-tài-liệu-đã-công-bố"/>
+    <w:bookmarkEnd w:id="42"/>
+    <w:bookmarkStart w:id="43" w:name="so-sánh-với-các-tài-liệu-đã-công-bố"/>
     <w:p>
       <w:pPr>
         <w:pStyle w:val="Heading3"/>
@@ -12314,8 +12354,8 @@
         <w:t xml:space="preserve">trong cộng đồng, hoặc thiếu cơ hội tiếp cận chăm sóc y tế sớm.</w:t>
       </w:r>
     </w:p>
-    <w:bookmarkEnd w:id="41"/>
-    <w:bookmarkStart w:id="42" w:name="tổng-kết-và-khuyến-nghị"/>
+    <w:bookmarkEnd w:id="43"/>
+    <w:bookmarkStart w:id="44" w:name="tổng-kết-và-khuyến-nghị"/>
     <w:p>
       <w:pPr>
         <w:pStyle w:val="Heading3"/>
@@ -12428,9 +12468,19 @@
         <w:t xml:space="preserve">cho người bệnh sa sút trí tuệ trong cộng đồng Việt Nam.</w:t>
       </w:r>
     </w:p>
-    <w:bookmarkEnd w:id="42"/>
-    <w:bookmarkEnd w:id="43"/>
-    <w:bookmarkStart w:id="80" w:name="tài-liệu-tham-khảo"/>
+    <w:bookmarkEnd w:id="44"/>
+    <w:bookmarkStart w:id="45" w:name="bàn-luận-fast"/>
+    <w:p>
+      <w:pPr>
+        <w:pStyle w:val="Heading3"/>
+      </w:pPr>
+      <w:r>
+        <w:t xml:space="preserve">Bàn luận fast</w:t>
+      </w:r>
+    </w:p>
+    <w:bookmarkEnd w:id="45"/>
+    <w:bookmarkEnd w:id="46"/>
+    <w:bookmarkStart w:id="84" w:name="tài-liệu-tham-khảo"/>
     <w:p>
       <w:pPr>
         <w:pStyle w:val="Heading2"/>
@@ -12489,16 +12539,22 @@
         <w:t xml:space="preserve">3. Cần mở rộng nghiên cứu trên số lượng bệnh nhân lớn hơn, thời gian nghiên cứu dài hơn để có thể đánh giá một cách hoàn chỉnh về phương pháp điều trị nhĩ châm kết hợp xoa bóp bấm huyệt trong điều trị bệnh lý MNKTT, các yếu tố liên quan cũng như theo dõi các tác dụng không muốn của phương pháp điều trị trên các chỉ số lâm sàng và cận lâm sàng.</w:t>
       </w:r>
     </w:p>
+    <w:bookmarkStart w:id="83" w:name="section"/>
     <w:p>
       <w:pPr>
+        <w:pStyle w:val="Heading3"/>
+      </w:pPr>
+    </w:p>
+    <w:p>
+      <w:pPr>
         <w:pStyle w:val="CANGIUADAM14ONE"/>
       </w:pPr>
       <w:r>
         <w:t xml:space="preserve">TÀI LIỆU THAM KHẢO</w:t>
       </w:r>
     </w:p>
-    <w:bookmarkStart w:id="79" w:name="refs"/>
-    <w:bookmarkStart w:id="45" w:name="ref-who2021"/>
+    <w:bookmarkStart w:id="82" w:name="refs"/>
+    <w:bookmarkStart w:id="48" w:name="ref-who2021"/>
     <w:p>
       <w:pPr>
         <w:pStyle w:val="Bibliography"/>
@@ -12531,7 +12587,7 @@
       <w:r>
         <w:t xml:space="preserve"> </w:t>
       </w:r>
-      <w:hyperlink r:id="rId44">
+      <w:hyperlink r:id="rId47">
         <w:r>
           <w:rPr>
             <w:rStyle w:val="Hyperlink"/>
@@ -12540,8 +12596,8 @@
         </w:r>
       </w:hyperlink>
     </w:p>
-    <w:bookmarkEnd w:id="45"/>
-    <w:bookmarkStart w:id="47" w:name="ref-nichols2022"/>
+    <w:bookmarkEnd w:id="48"/>
+    <w:bookmarkStart w:id="50" w:name="ref-nichols2022"/>
     <w:p>
       <w:pPr>
         <w:pStyle w:val="Bibliography"/>
@@ -12571,7 +12627,7 @@
       <w:r>
         <w:t xml:space="preserve">. 2022;7(2):e105–e125. doi:</w:t>
       </w:r>
-      <w:hyperlink r:id="rId46">
+      <w:hyperlink r:id="rId49">
         <w:r>
           <w:rPr>
             <w:rStyle w:val="Hyperlink"/>
@@ -12580,8 +12636,8 @@
         </w:r>
       </w:hyperlink>
     </w:p>
-    <w:bookmarkEnd w:id="47"/>
-    <w:bookmarkStart w:id="48" w:name="ref-tongcuc2020"/>
+    <w:bookmarkEnd w:id="50"/>
+    <w:bookmarkStart w:id="51" w:name="ref-tongcuc2020"/>
     <w:p>
       <w:pPr>
         <w:pStyle w:val="Bibliography"/>
@@ -12599,8 +12655,8 @@
         <w:t xml:space="preserve">Tổng cục Dân số Việt Nam. Báo cáo hiện trạng già hóa dân số Việt Nam. Published online 2020.</w:t>
       </w:r>
     </w:p>
-    <w:bookmarkEnd w:id="48"/>
-    <w:bookmarkStart w:id="50" w:name="ref-livingston2020"/>
+    <w:bookmarkEnd w:id="51"/>
+    <w:bookmarkStart w:id="53" w:name="ref-livingston2020"/>
     <w:p>
       <w:pPr>
         <w:pStyle w:val="Bibliography"/>
@@ -12630,7 +12686,7 @@
       <w:r>
         <w:t xml:space="preserve">. 2020;396(10248):413–446. doi:</w:t>
       </w:r>
-      <w:hyperlink r:id="rId49">
+      <w:hyperlink r:id="rId52">
         <w:r>
           <w:rPr>
             <w:rStyle w:val="Hyperlink"/>
@@ -12639,8 +12695,8 @@
         </w:r>
       </w:hyperlink>
     </w:p>
-    <w:bookmarkEnd w:id="50"/>
-    <w:bookmarkStart w:id="52" w:name="ref-lee2021"/>
+    <w:bookmarkEnd w:id="53"/>
+    <w:bookmarkStart w:id="55" w:name="ref-lee2021"/>
     <w:p>
       <w:pPr>
         <w:pStyle w:val="Bibliography"/>
@@ -12670,7 +12726,7 @@
       <w:r>
         <w:t xml:space="preserve">. 2021;92:104252. doi:</w:t>
       </w:r>
-      <w:hyperlink r:id="rId51">
+      <w:hyperlink r:id="rId54">
         <w:r>
           <w:rPr>
             <w:rStyle w:val="Hyperlink"/>
@@ -12679,8 +12735,8 @@
         </w:r>
       </w:hyperlink>
     </w:p>
-    <w:bookmarkEnd w:id="52"/>
-    <w:bookmarkStart w:id="54" w:name="ref-prince2013"/>
+    <w:bookmarkEnd w:id="55"/>
+    <w:bookmarkStart w:id="57" w:name="ref-prince2013"/>
     <w:p>
       <w:pPr>
         <w:pStyle w:val="Bibliography"/>
@@ -12710,7 +12766,7 @@
       <w:r>
         <w:t xml:space="preserve">. 2013;9(1):63–75.e2. doi:</w:t>
       </w:r>
-      <w:hyperlink r:id="rId53">
+      <w:hyperlink r:id="rId56">
         <w:r>
           <w:rPr>
             <w:rStyle w:val="Hyperlink"/>
@@ -12719,8 +12775,8 @@
         </w:r>
       </w:hyperlink>
     </w:p>
-    <w:bookmarkEnd w:id="54"/>
-    <w:bookmarkStart w:id="56" w:name="ref-ferretti2018"/>
+    <w:bookmarkEnd w:id="57"/>
+    <w:bookmarkStart w:id="59" w:name="ref-ferretti2018"/>
     <w:p>
       <w:pPr>
         <w:pStyle w:val="Bibliography"/>
@@ -12750,7 +12806,7 @@
       <w:r>
         <w:t xml:space="preserve">. 2018;14(8):457–469. doi:</w:t>
       </w:r>
-      <w:hyperlink r:id="rId55">
+      <w:hyperlink r:id="rId58">
         <w:r>
           <w:rPr>
             <w:rStyle w:val="Hyperlink"/>
@@ -12759,8 +12815,8 @@
         </w:r>
       </w:hyperlink>
     </w:p>
-    <w:bookmarkEnd w:id="56"/>
-    <w:bookmarkStart w:id="58" w:name="ref-pike1999"/>
+    <w:bookmarkEnd w:id="59"/>
+    <w:bookmarkStart w:id="61" w:name="ref-pike1999"/>
     <w:p>
       <w:pPr>
         <w:pStyle w:val="Bibliography"/>
@@ -12790,7 +12846,7 @@
       <w:r>
         <w:t xml:space="preserve">. 1999;10(7):1397–1400. doi:</w:t>
       </w:r>
-      <w:hyperlink r:id="rId57">
+      <w:hyperlink r:id="rId60">
         <w:r>
           <w:rPr>
             <w:rStyle w:val="Hyperlink"/>
@@ -12799,8 +12855,8 @@
         </w:r>
       </w:hyperlink>
     </w:p>
-    <w:bookmarkEnd w:id="58"/>
-    <w:bookmarkStart w:id="59" w:name="ref-nguyenvt2020"/>
+    <w:bookmarkEnd w:id="61"/>
+    <w:bookmarkStart w:id="62" w:name="ref-nguyenvt2020"/>
     <w:p>
       <w:pPr>
         <w:pStyle w:val="Bibliography"/>
@@ -12831,8 +12887,8 @@
         <w:t xml:space="preserve">. 2020;490(2):45–50.</w:t>
       </w:r>
     </w:p>
-    <w:bookmarkEnd w:id="59"/>
-    <w:bookmarkStart w:id="60" w:name="ref-pham2021"/>
+    <w:bookmarkEnd w:id="62"/>
+    <w:bookmarkStart w:id="63" w:name="ref-pham2021"/>
     <w:p>
       <w:pPr>
         <w:pStyle w:val="Bibliography"/>
@@ -12863,8 +12919,8 @@
         <w:t xml:space="preserve">. 2021;112(2):18–22.</w:t>
       </w:r>
     </w:p>
-    <w:bookmarkEnd w:id="60"/>
-    <w:bookmarkStart w:id="62" w:name="ref-folstein1975mini"/>
+    <w:bookmarkEnd w:id="63"/>
+    <w:bookmarkStart w:id="65" w:name="ref-folstein1975mini"/>
     <w:p>
       <w:pPr>
         <w:pStyle w:val="Bibliography"/>
@@ -12894,7 +12950,7 @@
       <w:r>
         <w:t xml:space="preserve">. 1975;12(3):189–198. doi:</w:t>
       </w:r>
-      <w:hyperlink r:id="rId61">
+      <w:hyperlink r:id="rId64">
         <w:r>
           <w:rPr>
             <w:rStyle w:val="Hyperlink"/>
@@ -12903,8 +12959,8 @@
         </w:r>
       </w:hyperlink>
     </w:p>
-    <w:bookmarkEnd w:id="62"/>
-    <w:bookmarkStart w:id="64" w:name="ref-hughes1982new"/>
+    <w:bookmarkEnd w:id="65"/>
+    <w:bookmarkStart w:id="67" w:name="ref-hughes1982new"/>
     <w:p>
       <w:pPr>
         <w:pStyle w:val="Bibliography"/>
@@ -12934,7 +12990,7 @@
       <w:r>
         <w:t xml:space="preserve">. 1982;140(6):566–572. doi:</w:t>
       </w:r>
-      <w:hyperlink r:id="rId63">
+      <w:hyperlink r:id="rId66">
         <w:r>
           <w:rPr>
             <w:rStyle w:val="Hyperlink"/>
@@ -12943,8 +12999,8 @@
         </w:r>
       </w:hyperlink>
     </w:p>
-    <w:bookmarkEnd w:id="64"/>
-    <w:bookmarkStart w:id="66" w:name="ref-rosen1984new"/>
+    <w:bookmarkEnd w:id="67"/>
+    <w:bookmarkStart w:id="69" w:name="ref-rosen1984new"/>
     <w:p>
       <w:pPr>
         <w:pStyle w:val="Bibliography"/>
@@ -12974,7 +13030,7 @@
       <w:r>
         <w:t xml:space="preserve">. 1984;141(11):1356–1364. doi:</w:t>
       </w:r>
-      <w:hyperlink r:id="rId65">
+      <w:hyperlink r:id="rId68">
         <w:r>
           <w:rPr>
             <w:rStyle w:val="Hyperlink"/>
@@ -12983,8 +13039,8 @@
         </w:r>
       </w:hyperlink>
     </w:p>
-    <w:bookmarkEnd w:id="66"/>
-    <w:bookmarkStart w:id="68" w:name="ref-nasreddine2005montreal"/>
+    <w:bookmarkEnd w:id="69"/>
+    <w:bookmarkStart w:id="71" w:name="ref-nasreddine2005montreal"/>
     <w:p>
       <w:pPr>
         <w:pStyle w:val="Bibliography"/>
@@ -13014,7 +13070,7 @@
       <w:r>
         <w:t xml:space="preserve">. 2005;53(4):695–699. doi:</w:t>
       </w:r>
-      <w:hyperlink r:id="rId67">
+      <w:hyperlink r:id="rId70">
         <w:r>
           <w:rPr>
             <w:rStyle w:val="Hyperlink"/>
@@ -13023,8 +13079,8 @@
         </w:r>
       </w:hyperlink>
     </w:p>
-    <w:bookmarkEnd w:id="68"/>
-    <w:bookmarkStart w:id="70" w:name="ref-petersen2004mild"/>
+    <w:bookmarkEnd w:id="71"/>
+    <w:bookmarkStart w:id="73" w:name="ref-petersen2004mild"/>
     <w:p>
       <w:pPr>
         <w:pStyle w:val="Bibliography"/>
@@ -13054,7 +13110,7 @@
       <w:r>
         <w:t xml:space="preserve">. 2004;256(3):183–194. doi:</w:t>
       </w:r>
-      <w:hyperlink r:id="rId69">
+      <w:hyperlink r:id="rId72">
         <w:r>
           <w:rPr>
             <w:rStyle w:val="Hyperlink"/>
@@ -13063,8 +13119,8 @@
         </w:r>
       </w:hyperlink>
     </w:p>
-    <w:bookmarkEnd w:id="70"/>
-    <w:bookmarkStart w:id="72" w:name="ref-jack2011hypothetical"/>
+    <w:bookmarkEnd w:id="73"/>
+    <w:bookmarkStart w:id="75" w:name="ref-jack2011hypothetical"/>
     <w:p>
       <w:pPr>
         <w:pStyle w:val="Bibliography"/>
@@ -13094,7 +13150,7 @@
       <w:r>
         <w:t xml:space="preserve">. 2010;9(1):119–128. doi:</w:t>
       </w:r>
-      <w:hyperlink r:id="rId71">
+      <w:hyperlink r:id="rId74">
         <w:r>
           <w:rPr>
             <w:rStyle w:val="Hyperlink"/>
@@ -13103,8 +13159,8 @@
         </w:r>
       </w:hyperlink>
     </w:p>
-    <w:bookmarkEnd w:id="72"/>
-    <w:bookmarkStart w:id="74" w:name="ref-winblad2004mild"/>
+    <w:bookmarkEnd w:id="75"/>
+    <w:bookmarkStart w:id="77" w:name="ref-winblad2004mild"/>
     <w:p>
       <w:pPr>
         <w:pStyle w:val="Bibliography"/>
@@ -13134,7 +13190,7 @@
       <w:r>
         <w:t xml:space="preserve">. 2004;256(3):240–246. doi:</w:t>
       </w:r>
-      <w:hyperlink r:id="rId73">
+      <w:hyperlink r:id="rId76">
         <w:r>
           <w:rPr>
             <w:rStyle w:val="Hyperlink"/>
@@ -13143,8 +13199,8 @@
         </w:r>
       </w:hyperlink>
     </w:p>
-    <w:bookmarkEnd w:id="74"/>
-    <w:bookmarkStart w:id="75" w:name="ref-reisberg1988global"/>
+    <w:bookmarkEnd w:id="77"/>
+    <w:bookmarkStart w:id="78" w:name="ref-reisberg1988global"/>
     <w:p>
       <w:pPr>
         <w:pStyle w:val="Bibliography"/>
@@ -13175,8 +13231,8 @@
         <w:t xml:space="preserve">. 1988;24(4):661–663.</w:t>
       </w:r>
     </w:p>
-    <w:bookmarkEnd w:id="75"/>
-    <w:bookmarkStart w:id="77" w:name="ref-gauthier2006mild"/>
+    <w:bookmarkEnd w:id="78"/>
+    <w:bookmarkStart w:id="80" w:name="ref-gauthier2006mild"/>
     <w:p>
       <w:pPr>
         <w:pStyle w:val="Bibliography"/>
@@ -13206,7 +13262,7 @@
       <w:r>
         <w:t xml:space="preserve">. 2006;367(9518):1262–1270. doi:</w:t>
       </w:r>
-      <w:hyperlink r:id="rId76">
+      <w:hyperlink r:id="rId79">
         <w:r>
           <w:rPr>
             <w:rStyle w:val="Hyperlink"/>
@@ -13215,8 +13271,8 @@
         </w:r>
       </w:hyperlink>
     </w:p>
-    <w:bookmarkEnd w:id="77"/>
-    <w:bookmarkStart w:id="78" w:name="ref-nguyen2020lam_sang"/>
+    <w:bookmarkEnd w:id="80"/>
+    <w:bookmarkStart w:id="81" w:name="ref-nguyen2020lam_sang"/>
     <w:p>
       <w:pPr>
         <w:pStyle w:val="Bibliography"/>
@@ -13247,10 +13303,11 @@
         <w:t xml:space="preserve">. 2020;490(2):45–50.</w:t>
       </w:r>
     </w:p>
-    <w:bookmarkEnd w:id="78"/>
-    <w:bookmarkEnd w:id="79"/>
-    <w:bookmarkEnd w:id="80"/>
     <w:bookmarkEnd w:id="81"/>
+    <w:bookmarkEnd w:id="82"/>
+    <w:bookmarkEnd w:id="83"/>
+    <w:bookmarkEnd w:id="84"/>
+    <w:bookmarkEnd w:id="85"/>
     <w:sectPr>
       <w:pgSz w:code="9" w:h="16838" w:w="11906"/>
       <w:pgMar w:bottom="1701" w:footer="720" w:gutter="0" w:header="720" w:left="1985" w:right="1134" w:top="1985"/>

</xml_diff>